<commit_message>
Plan van aanpak aangepast
</commit_message>
<xml_diff>
--- a/WordBestanden/Plan van Aanpak.docx
+++ b/WordBestanden/Plan van Aanpak.docx
@@ -7,6 +7,7 @@
         <w:pStyle w:val="Kop1"/>
       </w:pPr>
       <w:bookmarkStart w:id="0" w:name="_Toc379883430"/>
+      <w:bookmarkStart w:id="1" w:name="_Toc380484249"/>
       <w:r>
         <w:rPr>
           <w:noProof/>
@@ -72,6 +73,7 @@
         <w:t>Plan van Aanpak</w:t>
       </w:r>
       <w:bookmarkEnd w:id="0"/>
+      <w:bookmarkEnd w:id="1"/>
     </w:p>
     <w:p>
       <w:pPr>
@@ -227,13 +229,13 @@
           <w:r>
             <w:fldChar w:fldCharType="separate"/>
           </w:r>
-          <w:hyperlink w:anchor="_Toc379883430" w:history="1">
+          <w:hyperlink w:anchor="_Toc380484250" w:history="1">
             <w:r>
               <w:rPr>
                 <w:rStyle w:val="Hyperlink"/>
                 <w:noProof/>
               </w:rPr>
-              <w:t>Plan van Aanpak</w:t>
+              <w:t>Achtergronden</w:t>
             </w:r>
             <w:r>
               <w:rPr>
@@ -254,7 +256,7 @@
                 <w:noProof/>
                 <w:webHidden/>
               </w:rPr>
-              <w:instrText xml:space="preserve"> PAGEREF _Toc379883430 \h </w:instrText>
+              <w:instrText xml:space="preserve"> PAGEREF _Toc380484250 \h </w:instrText>
             </w:r>
             <w:r>
               <w:rPr>
@@ -274,7 +276,7 @@
                 <w:noProof/>
                 <w:webHidden/>
               </w:rPr>
-              <w:t>1</w:t>
+              <w:t>3</w:t>
             </w:r>
             <w:r>
               <w:rPr>
@@ -295,13 +297,13 @@
               <w:noProof/>
             </w:rPr>
           </w:pPr>
-          <w:hyperlink w:anchor="_Toc379883431" w:history="1">
+          <w:hyperlink w:anchor="_Toc380484251" w:history="1">
             <w:r>
               <w:rPr>
                 <w:rStyle w:val="Hyperlink"/>
                 <w:noProof/>
               </w:rPr>
-              <w:t>Achtergronden</w:t>
+              <w:t>Doelstellingen</w:t>
             </w:r>
             <w:r>
               <w:rPr>
@@ -322,7 +324,7 @@
                 <w:noProof/>
                 <w:webHidden/>
               </w:rPr>
-              <w:instrText xml:space="preserve"> PAGEREF _Toc379883431 \h </w:instrText>
+              <w:instrText xml:space="preserve"> PAGEREF _Toc380484251 \h </w:instrText>
             </w:r>
             <w:r>
               <w:rPr>
@@ -342,7 +344,7 @@
                 <w:noProof/>
                 <w:webHidden/>
               </w:rPr>
-              <w:t>3</w:t>
+              <w:t>4</w:t>
             </w:r>
             <w:r>
               <w:rPr>
@@ -363,13 +365,13 @@
               <w:noProof/>
             </w:rPr>
           </w:pPr>
-          <w:hyperlink w:anchor="_Toc379883432" w:history="1">
+          <w:hyperlink w:anchor="_Toc380484252" w:history="1">
             <w:r>
               <w:rPr>
                 <w:rStyle w:val="Hyperlink"/>
                 <w:noProof/>
               </w:rPr>
-              <w:t>Doelstellingen</w:t>
+              <w:t>Project Opdrachten</w:t>
             </w:r>
             <w:r>
               <w:rPr>
@@ -390,7 +392,7 @@
                 <w:noProof/>
                 <w:webHidden/>
               </w:rPr>
-              <w:instrText xml:space="preserve"> PAGEREF _Toc379883432 \h </w:instrText>
+              <w:instrText xml:space="preserve"> PAGEREF _Toc380484252 \h </w:instrText>
             </w:r>
             <w:r>
               <w:rPr>
@@ -410,7 +412,7 @@
                 <w:noProof/>
                 <w:webHidden/>
               </w:rPr>
-              <w:t>4</w:t>
+              <w:t>5</w:t>
             </w:r>
             <w:r>
               <w:rPr>
@@ -431,13 +433,13 @@
               <w:noProof/>
             </w:rPr>
           </w:pPr>
-          <w:hyperlink w:anchor="_Toc379883433" w:history="1">
+          <w:hyperlink w:anchor="_Toc380484253" w:history="1">
             <w:r>
               <w:rPr>
                 <w:rStyle w:val="Hyperlink"/>
                 <w:noProof/>
               </w:rPr>
-              <w:t>Project Opdrachten</w:t>
+              <w:t>Projectactiviteiten</w:t>
             </w:r>
             <w:r>
               <w:rPr>
@@ -458,7 +460,7 @@
                 <w:noProof/>
                 <w:webHidden/>
               </w:rPr>
-              <w:instrText xml:space="preserve"> PAGEREF _Toc379883433 \h </w:instrText>
+              <w:instrText xml:space="preserve"> PAGEREF _Toc380484253 \h </w:instrText>
             </w:r>
             <w:r>
               <w:rPr>
@@ -478,7 +480,7 @@
                 <w:noProof/>
                 <w:webHidden/>
               </w:rPr>
-              <w:t>5</w:t>
+              <w:t>6</w:t>
             </w:r>
             <w:r>
               <w:rPr>
@@ -499,13 +501,13 @@
               <w:noProof/>
             </w:rPr>
           </w:pPr>
-          <w:hyperlink w:anchor="_Toc379883434" w:history="1">
+          <w:hyperlink w:anchor="_Toc380484254" w:history="1">
             <w:r>
               <w:rPr>
                 <w:rStyle w:val="Hyperlink"/>
                 <w:noProof/>
               </w:rPr>
-              <w:t>Projectactiviteiten</w:t>
+              <w:t>Projectgrenzen</w:t>
             </w:r>
             <w:r>
               <w:rPr>
@@ -526,7 +528,7 @@
                 <w:noProof/>
                 <w:webHidden/>
               </w:rPr>
-              <w:instrText xml:space="preserve"> PAGEREF _Toc379883434 \h </w:instrText>
+              <w:instrText xml:space="preserve"> PAGEREF _Toc380484254 \h </w:instrText>
             </w:r>
             <w:r>
               <w:rPr>
@@ -546,7 +548,7 @@
                 <w:noProof/>
                 <w:webHidden/>
               </w:rPr>
-              <w:t>6</w:t>
+              <w:t>7</w:t>
             </w:r>
             <w:r>
               <w:rPr>
@@ -567,13 +569,13 @@
               <w:noProof/>
             </w:rPr>
           </w:pPr>
-          <w:hyperlink w:anchor="_Toc379883435" w:history="1">
+          <w:hyperlink w:anchor="_Toc380484255" w:history="1">
             <w:r>
               <w:rPr>
                 <w:rStyle w:val="Hyperlink"/>
                 <w:noProof/>
               </w:rPr>
-              <w:t>Projectgrenzen</w:t>
+              <w:t>Producten</w:t>
             </w:r>
             <w:r>
               <w:rPr>
@@ -594,7 +596,7 @@
                 <w:noProof/>
                 <w:webHidden/>
               </w:rPr>
-              <w:instrText xml:space="preserve"> PAGEREF _Toc379883435 \h </w:instrText>
+              <w:instrText xml:space="preserve"> PAGEREF _Toc380484255 \h </w:instrText>
             </w:r>
             <w:r>
               <w:rPr>
@@ -614,7 +616,7 @@
                 <w:noProof/>
                 <w:webHidden/>
               </w:rPr>
-              <w:t>7</w:t>
+              <w:t>8</w:t>
             </w:r>
             <w:r>
               <w:rPr>
@@ -635,13 +637,13 @@
               <w:noProof/>
             </w:rPr>
           </w:pPr>
-          <w:hyperlink w:anchor="_Toc379883436" w:history="1">
+          <w:hyperlink w:anchor="_Toc380484256" w:history="1">
             <w:r>
               <w:rPr>
                 <w:rStyle w:val="Hyperlink"/>
                 <w:noProof/>
               </w:rPr>
-              <w:t>Producten</w:t>
+              <w:t>Kwaliteit</w:t>
             </w:r>
             <w:r>
               <w:rPr>
@@ -662,7 +664,7 @@
                 <w:noProof/>
                 <w:webHidden/>
               </w:rPr>
-              <w:instrText xml:space="preserve"> PAGEREF _Toc379883436 \h </w:instrText>
+              <w:instrText xml:space="preserve"> PAGEREF _Toc380484256 \h </w:instrText>
             </w:r>
             <w:r>
               <w:rPr>
@@ -682,7 +684,7 @@
                 <w:noProof/>
                 <w:webHidden/>
               </w:rPr>
-              <w:t>8</w:t>
+              <w:t>9</w:t>
             </w:r>
             <w:r>
               <w:rPr>
@@ -703,13 +705,13 @@
               <w:noProof/>
             </w:rPr>
           </w:pPr>
-          <w:hyperlink w:anchor="_Toc379883437" w:history="1">
+          <w:hyperlink w:anchor="_Toc380484257" w:history="1">
             <w:r>
               <w:rPr>
                 <w:rStyle w:val="Hyperlink"/>
                 <w:noProof/>
               </w:rPr>
-              <w:t>Kwaliteit</w:t>
+              <w:t>Project Organisatie</w:t>
             </w:r>
             <w:r>
               <w:rPr>
@@ -730,7 +732,7 @@
                 <w:noProof/>
                 <w:webHidden/>
               </w:rPr>
-              <w:instrText xml:space="preserve"> PAGEREF _Toc379883437 \h </w:instrText>
+              <w:instrText xml:space="preserve"> PAGEREF _Toc380484257 \h </w:instrText>
             </w:r>
             <w:r>
               <w:rPr>
@@ -750,7 +752,7 @@
                 <w:noProof/>
                 <w:webHidden/>
               </w:rPr>
-              <w:t>9</w:t>
+              <w:t>10</w:t>
             </w:r>
             <w:r>
               <w:rPr>
@@ -771,13 +773,13 @@
               <w:noProof/>
             </w:rPr>
           </w:pPr>
-          <w:hyperlink w:anchor="_Toc379883438" w:history="1">
+          <w:hyperlink w:anchor="_Toc380484258" w:history="1">
             <w:r>
               <w:rPr>
                 <w:rStyle w:val="Hyperlink"/>
                 <w:noProof/>
               </w:rPr>
-              <w:t>Project Organisatie</w:t>
+              <w:t>Planning</w:t>
             </w:r>
             <w:r>
               <w:rPr>
@@ -798,7 +800,7 @@
                 <w:noProof/>
                 <w:webHidden/>
               </w:rPr>
-              <w:instrText xml:space="preserve"> PAGEREF _Toc379883438 \h </w:instrText>
+              <w:instrText xml:space="preserve"> PAGEREF _Toc380484258 \h </w:instrText>
             </w:r>
             <w:r>
               <w:rPr>
@@ -818,7 +820,7 @@
                 <w:noProof/>
                 <w:webHidden/>
               </w:rPr>
-              <w:t>10</w:t>
+              <w:t>11</w:t>
             </w:r>
             <w:r>
               <w:rPr>
@@ -839,13 +841,13 @@
               <w:noProof/>
             </w:rPr>
           </w:pPr>
-          <w:hyperlink w:anchor="_Toc379883439" w:history="1">
+          <w:hyperlink w:anchor="_Toc380484259" w:history="1">
             <w:r>
               <w:rPr>
                 <w:rStyle w:val="Hyperlink"/>
                 <w:noProof/>
               </w:rPr>
-              <w:t>Planning</w:t>
+              <w:t>Risico’s</w:t>
             </w:r>
             <w:r>
               <w:rPr>
@@ -866,75 +868,7 @@
                 <w:noProof/>
                 <w:webHidden/>
               </w:rPr>
-              <w:instrText xml:space="preserve"> PAGEREF _Toc379883439 \h </w:instrText>
-            </w:r>
-            <w:r>
-              <w:rPr>
-                <w:noProof/>
-                <w:webHidden/>
-              </w:rPr>
-            </w:r>
-            <w:r>
-              <w:rPr>
-                <w:noProof/>
-                <w:webHidden/>
-              </w:rPr>
-              <w:fldChar w:fldCharType="separate"/>
-            </w:r>
-            <w:r>
-              <w:rPr>
-                <w:noProof/>
-                <w:webHidden/>
-              </w:rPr>
-              <w:t>11</w:t>
-            </w:r>
-            <w:r>
-              <w:rPr>
-                <w:noProof/>
-                <w:webHidden/>
-              </w:rPr>
-              <w:fldChar w:fldCharType="end"/>
-            </w:r>
-          </w:hyperlink>
-        </w:p>
-        <w:p>
-          <w:pPr>
-            <w:pStyle w:val="Inhopg1"/>
-            <w:tabs>
-              <w:tab w:val="right" w:leader="dot" w:pos="9350"/>
-            </w:tabs>
-            <w:rPr>
-              <w:noProof/>
-            </w:rPr>
-          </w:pPr>
-          <w:hyperlink w:anchor="_Toc379883440" w:history="1">
-            <w:r>
-              <w:rPr>
-                <w:rStyle w:val="Hyperlink"/>
-                <w:noProof/>
-              </w:rPr>
-              <w:t>Risico’s</w:t>
-            </w:r>
-            <w:r>
-              <w:rPr>
-                <w:noProof/>
-                <w:webHidden/>
-              </w:rPr>
-              <w:tab/>
-            </w:r>
-            <w:r>
-              <w:rPr>
-                <w:noProof/>
-                <w:webHidden/>
-              </w:rPr>
-              <w:fldChar w:fldCharType="begin"/>
-            </w:r>
-            <w:r>
-              <w:rPr>
-                <w:noProof/>
-                <w:webHidden/>
-              </w:rPr>
-              <w:instrText xml:space="preserve"> PAGEREF _Toc379883440 \h </w:instrText>
+              <w:instrText xml:space="preserve"> PAGEREF _Toc380484259 \h </w:instrText>
             </w:r>
             <w:r>
               <w:rPr>
@@ -985,12 +919,12 @@
       <w:pPr>
         <w:pStyle w:val="Kop1"/>
       </w:pPr>
-      <w:bookmarkStart w:id="1" w:name="_Toc379883431"/>
+      <w:bookmarkStart w:id="2" w:name="_Toc380484250"/>
       <w:r>
         <w:lastRenderedPageBreak/>
         <w:t>Achtergronden</w:t>
       </w:r>
-      <w:bookmarkEnd w:id="1"/>
+      <w:bookmarkEnd w:id="2"/>
     </w:p>
     <w:p>
       <w:r>
@@ -1062,12 +996,12 @@
       <w:pPr>
         <w:pStyle w:val="Kop1"/>
       </w:pPr>
-      <w:bookmarkStart w:id="2" w:name="_Toc379883432"/>
+      <w:bookmarkStart w:id="3" w:name="_Toc380484251"/>
       <w:r>
         <w:lastRenderedPageBreak/>
         <w:t>Doelstellingen</w:t>
       </w:r>
-      <w:bookmarkEnd w:id="2"/>
+      <w:bookmarkEnd w:id="3"/>
     </w:p>
     <w:p>
       <w:pPr>
@@ -1186,12 +1120,12 @@
       <w:pPr>
         <w:pStyle w:val="Kop1"/>
       </w:pPr>
-      <w:bookmarkStart w:id="3" w:name="_Toc379883433"/>
+      <w:bookmarkStart w:id="4" w:name="_Toc380484252"/>
       <w:r>
         <w:lastRenderedPageBreak/>
         <w:t>Project Opdrachten</w:t>
       </w:r>
-      <w:bookmarkEnd w:id="3"/>
+      <w:bookmarkEnd w:id="4"/>
     </w:p>
     <w:p>
       <w:r>
@@ -1335,12 +1269,12 @@
       <w:pPr>
         <w:pStyle w:val="Kop1"/>
       </w:pPr>
-      <w:bookmarkStart w:id="4" w:name="_Toc379883434"/>
+      <w:bookmarkStart w:id="5" w:name="_Toc380484253"/>
       <w:r>
         <w:lastRenderedPageBreak/>
         <w:t>Projectactiviteiten</w:t>
       </w:r>
-      <w:bookmarkEnd w:id="4"/>
+      <w:bookmarkEnd w:id="5"/>
     </w:p>
     <w:p>
       <w:pPr>
@@ -1417,12 +1351,12 @@
       <w:pPr>
         <w:pStyle w:val="Kop1"/>
       </w:pPr>
-      <w:bookmarkStart w:id="5" w:name="_Toc379883435"/>
+      <w:bookmarkStart w:id="6" w:name="_Toc380484254"/>
       <w:r>
         <w:lastRenderedPageBreak/>
         <w:t>Projectgrenzen</w:t>
       </w:r>
-      <w:bookmarkEnd w:id="5"/>
+      <w:bookmarkEnd w:id="6"/>
     </w:p>
     <w:p>
       <w:pPr>
@@ -1660,12 +1594,12 @@
       <w:pPr>
         <w:pStyle w:val="Kop1"/>
       </w:pPr>
-      <w:bookmarkStart w:id="6" w:name="_Toc379883436"/>
+      <w:bookmarkStart w:id="7" w:name="_Toc380484255"/>
       <w:r>
         <w:lastRenderedPageBreak/>
         <w:t>Producten</w:t>
       </w:r>
-      <w:bookmarkEnd w:id="6"/>
+      <w:bookmarkEnd w:id="7"/>
     </w:p>
     <w:p>
       <w:pPr>
@@ -1851,12 +1785,12 @@
       <w:pPr>
         <w:pStyle w:val="Kop1"/>
       </w:pPr>
-      <w:bookmarkStart w:id="7" w:name="_Toc379883437"/>
+      <w:bookmarkStart w:id="8" w:name="_Toc380484256"/>
       <w:r>
         <w:lastRenderedPageBreak/>
         <w:t>Kwaliteit</w:t>
       </w:r>
-      <w:bookmarkEnd w:id="7"/>
+      <w:bookmarkEnd w:id="8"/>
     </w:p>
     <w:p>
       <w:r>
@@ -1888,12 +1822,12 @@
       <w:pPr>
         <w:pStyle w:val="Kop1"/>
       </w:pPr>
-      <w:bookmarkStart w:id="8" w:name="_Toc379883438"/>
+      <w:bookmarkStart w:id="9" w:name="_Toc380484257"/>
       <w:r>
         <w:lastRenderedPageBreak/>
         <w:t>Project Organisatie</w:t>
       </w:r>
-      <w:bookmarkEnd w:id="8"/>
+      <w:bookmarkEnd w:id="9"/>
     </w:p>
     <w:p/>
     <w:tbl>
@@ -1903,45 +1837,113 @@
         <w:tblLook w:val="04A0" w:firstRow="1" w:lastRow="0" w:firstColumn="1" w:lastColumn="0" w:noHBand="0" w:noVBand="1"/>
       </w:tblPr>
       <w:tblGrid>
-        <w:gridCol w:w="4750"/>
-        <w:gridCol w:w="4750"/>
+        <w:gridCol w:w="3097"/>
+        <w:gridCol w:w="2405"/>
+        <w:gridCol w:w="3962"/>
       </w:tblGrid>
       <w:tr>
         <w:tc>
           <w:tcPr>
-            <w:tcW w:w="4750" w:type="dxa"/>
+            <w:tcW w:w="3097" w:type="dxa"/>
           </w:tcPr>
           <w:p>
             <w:pPr>
               <w:rPr>
+                <w:b/>
+                <w:sz w:val="24"/>
+                <w:szCs w:val="24"/>
                 <w:lang w:val="en-US"/>
               </w:rPr>
             </w:pPr>
             <w:proofErr w:type="spellStart"/>
             <w:r>
               <w:rPr>
-                <w:lang w:val="en-US"/>
-              </w:rPr>
-              <w:t>Voorzitter</w:t>
+                <w:b/>
+                <w:sz w:val="24"/>
+                <w:szCs w:val="24"/>
+                <w:lang w:val="en-US"/>
+              </w:rPr>
+              <w:t>Rol</w:t>
             </w:r>
             <w:proofErr w:type="spellEnd"/>
-          </w:p>
-        </w:tc>
-        <w:tc>
-          <w:tcPr>
-            <w:tcW w:w="4750" w:type="dxa"/>
+            <w:r>
+              <w:rPr>
+                <w:b/>
+                <w:sz w:val="24"/>
+                <w:szCs w:val="24"/>
+                <w:lang w:val="en-US"/>
+              </w:rPr>
+              <w:t>:</w:t>
+            </w:r>
+          </w:p>
+        </w:tc>
+        <w:tc>
+          <w:tcPr>
+            <w:tcW w:w="2405" w:type="dxa"/>
           </w:tcPr>
           <w:p>
             <w:pPr>
               <w:rPr>
+                <w:b/>
+                <w:sz w:val="24"/>
+                <w:szCs w:val="24"/>
                 <w:lang w:val="en-US"/>
               </w:rPr>
             </w:pPr>
-            <w:r>
-              <w:rPr>
-                <w:lang w:val="en-US"/>
-              </w:rPr>
-              <w:t>Danny</w:t>
+            <w:proofErr w:type="spellStart"/>
+            <w:r>
+              <w:rPr>
+                <w:b/>
+                <w:sz w:val="24"/>
+                <w:szCs w:val="24"/>
+                <w:lang w:val="en-US"/>
+              </w:rPr>
+              <w:t>Naam</w:t>
+            </w:r>
+            <w:proofErr w:type="spellEnd"/>
+            <w:r>
+              <w:rPr>
+                <w:b/>
+                <w:sz w:val="24"/>
+                <w:szCs w:val="24"/>
+                <w:lang w:val="en-US"/>
+              </w:rPr>
+              <w:t>:</w:t>
+            </w:r>
+          </w:p>
+        </w:tc>
+        <w:tc>
+          <w:tcPr>
+            <w:tcW w:w="3962" w:type="dxa"/>
+          </w:tcPr>
+          <w:p>
+            <w:pPr>
+              <w:rPr>
+                <w:b/>
+                <w:sz w:val="24"/>
+                <w:szCs w:val="24"/>
+                <w:lang w:val="en-US"/>
+              </w:rPr>
+            </w:pPr>
+            <w:proofErr w:type="spellStart"/>
+            <w:r>
+              <w:rPr>
+                <w:b/>
+                <w:sz w:val="24"/>
+                <w:szCs w:val="24"/>
+                <w:lang w:val="en-US"/>
+              </w:rPr>
+              <w:t>Omschrijving</w:t>
+            </w:r>
+            <w:proofErr w:type="spellEnd"/>
+            <w:r>
+              <w:rPr>
+                <w:b/>
+                <w:sz w:val="24"/>
+                <w:szCs w:val="24"/>
+                <w:lang w:val="en-US"/>
+              </w:rPr>
+              <w:t>:</w:t>
             </w:r>
           </w:p>
         </w:tc>
@@ -1949,7 +1951,7 @@
       <w:tr>
         <w:tc>
           <w:tcPr>
-            <w:tcW w:w="4750" w:type="dxa"/>
+            <w:tcW w:w="3097" w:type="dxa"/>
           </w:tcPr>
           <w:p>
             <w:pPr>
@@ -1962,14 +1964,14 @@
               <w:rPr>
                 <w:lang w:val="en-US"/>
               </w:rPr>
-              <w:t>Notulist</w:t>
+              <w:t>Voorzitter</w:t>
             </w:r>
             <w:proofErr w:type="spellEnd"/>
           </w:p>
         </w:tc>
         <w:tc>
           <w:tcPr>
-            <w:tcW w:w="4750" w:type="dxa"/>
+            <w:tcW w:w="2405" w:type="dxa"/>
           </w:tcPr>
           <w:p>
             <w:pPr>
@@ -1981,7 +1983,17 @@
               <w:rPr>
                 <w:lang w:val="en-US"/>
               </w:rPr>
-              <w:t>Menno</w:t>
+              <w:t>Danny</w:t>
+            </w:r>
+          </w:p>
+        </w:tc>
+        <w:tc>
+          <w:tcPr>
+            <w:tcW w:w="3962" w:type="dxa"/>
+          </w:tcPr>
+          <w:p>
+            <w:r>
+              <w:t>Neemt de leiding bij een vergadering</w:t>
             </w:r>
           </w:p>
         </w:tc>
@@ -1989,7 +2001,7 @@
       <w:tr>
         <w:tc>
           <w:tcPr>
-            <w:tcW w:w="4750" w:type="dxa"/>
+            <w:tcW w:w="3097" w:type="dxa"/>
           </w:tcPr>
           <w:p>
             <w:pPr>
@@ -1997,17 +2009,19 @@
                 <w:lang w:val="en-US"/>
               </w:rPr>
             </w:pPr>
-            <w:r>
-              <w:rPr>
-                <w:lang w:val="en-US"/>
-              </w:rPr>
-              <w:t>CSS</w:t>
-            </w:r>
-          </w:p>
-        </w:tc>
-        <w:tc>
-          <w:tcPr>
-            <w:tcW w:w="4750" w:type="dxa"/>
+            <w:proofErr w:type="spellStart"/>
+            <w:r>
+              <w:rPr>
+                <w:lang w:val="en-US"/>
+              </w:rPr>
+              <w:t>Notulist</w:t>
+            </w:r>
+            <w:proofErr w:type="spellEnd"/>
+          </w:p>
+        </w:tc>
+        <w:tc>
+          <w:tcPr>
+            <w:tcW w:w="2405" w:type="dxa"/>
           </w:tcPr>
           <w:p>
             <w:pPr>
@@ -2019,15 +2033,77 @@
               <w:rPr>
                 <w:lang w:val="en-US"/>
               </w:rPr>
-              <w:t>Sven</w:t>
-            </w:r>
+              <w:t>Menno</w:t>
+            </w:r>
+          </w:p>
+        </w:tc>
+        <w:tc>
+          <w:tcPr>
+            <w:tcW w:w="3962" w:type="dxa"/>
+          </w:tcPr>
+          <w:p>
+            <w:pPr>
+              <w:rPr>
+                <w:lang w:val="en-US"/>
+              </w:rPr>
+            </w:pPr>
+            <w:proofErr w:type="spellStart"/>
+            <w:r>
+              <w:rPr>
+                <w:lang w:val="en-US"/>
+              </w:rPr>
+              <w:t>Notuleert</w:t>
+            </w:r>
+            <w:proofErr w:type="spellEnd"/>
+            <w:r>
+              <w:rPr>
+                <w:lang w:val="en-US"/>
+              </w:rPr>
+              <w:t xml:space="preserve"> </w:t>
+            </w:r>
+            <w:proofErr w:type="spellStart"/>
+            <w:r>
+              <w:rPr>
+                <w:lang w:val="en-US"/>
+              </w:rPr>
+              <w:t>tijdens</w:t>
+            </w:r>
+            <w:proofErr w:type="spellEnd"/>
+            <w:r>
+              <w:rPr>
+                <w:lang w:val="en-US"/>
+              </w:rPr>
+              <w:t xml:space="preserve"> </w:t>
+            </w:r>
+            <w:proofErr w:type="spellStart"/>
+            <w:r>
+              <w:rPr>
+                <w:lang w:val="en-US"/>
+              </w:rPr>
+              <w:t>een</w:t>
+            </w:r>
+            <w:proofErr w:type="spellEnd"/>
+            <w:r>
+              <w:rPr>
+                <w:lang w:val="en-US"/>
+              </w:rPr>
+              <w:t xml:space="preserve"> </w:t>
+            </w:r>
+            <w:proofErr w:type="spellStart"/>
+            <w:r>
+              <w:rPr>
+                <w:lang w:val="en-US"/>
+              </w:rPr>
+              <w:t>vergadering</w:t>
+            </w:r>
+            <w:proofErr w:type="spellEnd"/>
           </w:p>
         </w:tc>
       </w:tr>
       <w:tr>
         <w:tc>
           <w:tcPr>
-            <w:tcW w:w="4750" w:type="dxa"/>
+            <w:tcW w:w="3097" w:type="dxa"/>
           </w:tcPr>
           <w:p>
             <w:pPr>
@@ -2039,13 +2115,13 @@
               <w:rPr>
                 <w:lang w:val="en-US"/>
               </w:rPr>
-              <w:t>PHP</w:t>
-            </w:r>
-          </w:p>
-        </w:tc>
-        <w:tc>
-          <w:tcPr>
-            <w:tcW w:w="4750" w:type="dxa"/>
+              <w:t>CSS</w:t>
+            </w:r>
+          </w:p>
+        </w:tc>
+        <w:tc>
+          <w:tcPr>
+            <w:tcW w:w="2405" w:type="dxa"/>
           </w:tcPr>
           <w:p>
             <w:pPr>
@@ -2057,7 +2133,17 @@
               <w:rPr>
                 <w:lang w:val="en-US"/>
               </w:rPr>
-              <w:t>Danny</w:t>
+              <w:t>Sven</w:t>
+            </w:r>
+          </w:p>
+        </w:tc>
+        <w:tc>
+          <w:tcPr>
+            <w:tcW w:w="3962" w:type="dxa"/>
+          </w:tcPr>
+          <w:p>
+            <w:r>
+              <w:t>Het coderen van de CSS</w:t>
             </w:r>
           </w:p>
         </w:tc>
@@ -2065,7 +2151,7 @@
       <w:tr>
         <w:tc>
           <w:tcPr>
-            <w:tcW w:w="4750" w:type="dxa"/>
+            <w:tcW w:w="3097" w:type="dxa"/>
           </w:tcPr>
           <w:p>
             <w:pPr>
@@ -2077,13 +2163,13 @@
               <w:rPr>
                 <w:lang w:val="en-US"/>
               </w:rPr>
-              <w:t>HTML</w:t>
-            </w:r>
-          </w:p>
-        </w:tc>
-        <w:tc>
-          <w:tcPr>
-            <w:tcW w:w="4750" w:type="dxa"/>
+              <w:t>PHP</w:t>
+            </w:r>
+          </w:p>
+        </w:tc>
+        <w:tc>
+          <w:tcPr>
+            <w:tcW w:w="2405" w:type="dxa"/>
           </w:tcPr>
           <w:p>
             <w:pPr>
@@ -2095,7 +2181,53 @@
               <w:rPr>
                 <w:lang w:val="en-US"/>
               </w:rPr>
-              <w:t>Menno</w:t>
+              <w:t>Danny</w:t>
+            </w:r>
+          </w:p>
+        </w:tc>
+        <w:tc>
+          <w:tcPr>
+            <w:tcW w:w="3962" w:type="dxa"/>
+          </w:tcPr>
+          <w:p>
+            <w:pPr>
+              <w:rPr>
+                <w:lang w:val="en-US"/>
+              </w:rPr>
+            </w:pPr>
+            <w:r>
+              <w:rPr>
+                <w:lang w:val="en-US"/>
+              </w:rPr>
+              <w:t xml:space="preserve">Het </w:t>
+            </w:r>
+            <w:proofErr w:type="spellStart"/>
+            <w:r>
+              <w:rPr>
+                <w:lang w:val="en-US"/>
+              </w:rPr>
+              <w:t>coderen</w:t>
+            </w:r>
+            <w:proofErr w:type="spellEnd"/>
+            <w:r>
+              <w:rPr>
+                <w:lang w:val="en-US"/>
+              </w:rPr>
+              <w:t xml:space="preserve"> van </w:t>
+            </w:r>
+            <w:r>
+              <w:rPr>
+                <w:lang w:val="en-US"/>
+              </w:rPr>
+              <w:t xml:space="preserve">de </w:t>
+            </w:r>
+            <w:bookmarkStart w:id="10" w:name="_GoBack"/>
+            <w:bookmarkEnd w:id="10"/>
+            <w:r>
+              <w:rPr>
+                <w:lang w:val="en-US"/>
+              </w:rPr>
+              <w:t>PHP</w:t>
             </w:r>
           </w:p>
         </w:tc>
@@ -2103,7 +2235,7 @@
       <w:tr>
         <w:tc>
           <w:tcPr>
-            <w:tcW w:w="4750" w:type="dxa"/>
+            <w:tcW w:w="3097" w:type="dxa"/>
           </w:tcPr>
           <w:p>
             <w:pPr>
@@ -2115,13 +2247,13 @@
               <w:rPr>
                 <w:lang w:val="en-US"/>
               </w:rPr>
-              <w:t>jQuery</w:t>
-            </w:r>
-          </w:p>
-        </w:tc>
-        <w:tc>
-          <w:tcPr>
-            <w:tcW w:w="4750" w:type="dxa"/>
+              <w:t>HTML</w:t>
+            </w:r>
+          </w:p>
+        </w:tc>
+        <w:tc>
+          <w:tcPr>
+            <w:tcW w:w="2405" w:type="dxa"/>
           </w:tcPr>
           <w:p>
             <w:pPr>
@@ -2133,7 +2265,17 @@
               <w:rPr>
                 <w:lang w:val="en-US"/>
               </w:rPr>
-              <w:t>Sven</w:t>
+              <w:t>Menno</w:t>
+            </w:r>
+          </w:p>
+        </w:tc>
+        <w:tc>
+          <w:tcPr>
+            <w:tcW w:w="3962" w:type="dxa"/>
+          </w:tcPr>
+          <w:p>
+            <w:r>
+              <w:t>Het coderen van de HTML</w:t>
             </w:r>
           </w:p>
         </w:tc>
@@ -2141,7 +2283,77 @@
       <w:tr>
         <w:tc>
           <w:tcPr>
-            <w:tcW w:w="4750" w:type="dxa"/>
+            <w:tcW w:w="3097" w:type="dxa"/>
+          </w:tcPr>
+          <w:p>
+            <w:pPr>
+              <w:rPr>
+                <w:lang w:val="en-US"/>
+              </w:rPr>
+            </w:pPr>
+            <w:r>
+              <w:rPr>
+                <w:lang w:val="en-US"/>
+              </w:rPr>
+              <w:t>jQuery</w:t>
+            </w:r>
+          </w:p>
+        </w:tc>
+        <w:tc>
+          <w:tcPr>
+            <w:tcW w:w="2405" w:type="dxa"/>
+          </w:tcPr>
+          <w:p>
+            <w:pPr>
+              <w:rPr>
+                <w:lang w:val="en-US"/>
+              </w:rPr>
+            </w:pPr>
+            <w:r>
+              <w:rPr>
+                <w:lang w:val="en-US"/>
+              </w:rPr>
+              <w:t>Sven</w:t>
+            </w:r>
+          </w:p>
+        </w:tc>
+        <w:tc>
+          <w:tcPr>
+            <w:tcW w:w="3962" w:type="dxa"/>
+          </w:tcPr>
+          <w:p>
+            <w:pPr>
+              <w:rPr>
+                <w:lang w:val="en-US"/>
+              </w:rPr>
+            </w:pPr>
+            <w:r>
+              <w:rPr>
+                <w:lang w:val="en-US"/>
+              </w:rPr>
+              <w:t xml:space="preserve">Het </w:t>
+            </w:r>
+            <w:proofErr w:type="spellStart"/>
+            <w:r>
+              <w:rPr>
+                <w:lang w:val="en-US"/>
+              </w:rPr>
+              <w:t>coderen</w:t>
+            </w:r>
+            <w:proofErr w:type="spellEnd"/>
+            <w:r>
+              <w:rPr>
+                <w:lang w:val="en-US"/>
+              </w:rPr>
+              <w:t xml:space="preserve"> van jQuery</w:t>
+            </w:r>
+          </w:p>
+        </w:tc>
+      </w:tr>
+      <w:tr>
+        <w:tc>
+          <w:tcPr>
+            <w:tcW w:w="3097" w:type="dxa"/>
           </w:tcPr>
           <w:p>
             <w:pPr>
@@ -2161,7 +2373,7 @@
         </w:tc>
         <w:tc>
           <w:tcPr>
-            <w:tcW w:w="4750" w:type="dxa"/>
+            <w:tcW w:w="2405" w:type="dxa"/>
           </w:tcPr>
           <w:p>
             <w:pPr>
@@ -2175,13 +2387,47 @@
               </w:rPr>
               <w:t>Menno</w:t>
             </w:r>
+          </w:p>
+        </w:tc>
+        <w:tc>
+          <w:tcPr>
+            <w:tcW w:w="3962" w:type="dxa"/>
+          </w:tcPr>
+          <w:p>
+            <w:pPr>
+              <w:rPr>
+                <w:lang w:val="en-US"/>
+              </w:rPr>
+            </w:pPr>
+            <w:proofErr w:type="spellStart"/>
+            <w:r>
+              <w:rPr>
+                <w:lang w:val="en-US"/>
+              </w:rPr>
+              <w:t>Bijhouden</w:t>
+            </w:r>
+            <w:proofErr w:type="spellEnd"/>
+            <w:r>
+              <w:rPr>
+                <w:lang w:val="en-US"/>
+              </w:rPr>
+              <w:t xml:space="preserve"> van de </w:t>
+            </w:r>
+            <w:proofErr w:type="spellStart"/>
+            <w:r>
+              <w:rPr>
+                <w:lang w:val="en-US"/>
+              </w:rPr>
+              <w:t>documentatie</w:t>
+            </w:r>
+            <w:proofErr w:type="spellEnd"/>
           </w:p>
         </w:tc>
       </w:tr>
       <w:tr>
         <w:tc>
           <w:tcPr>
-            <w:tcW w:w="4750" w:type="dxa"/>
+            <w:tcW w:w="3097" w:type="dxa"/>
           </w:tcPr>
           <w:p>
             <w:pPr>
@@ -2199,7 +2445,7 @@
         </w:tc>
         <w:tc>
           <w:tcPr>
-            <w:tcW w:w="4750" w:type="dxa"/>
+            <w:tcW w:w="2405" w:type="dxa"/>
           </w:tcPr>
           <w:p>
             <w:pPr>
@@ -2212,6 +2458,16 @@
                 <w:lang w:val="en-US"/>
               </w:rPr>
               <w:t>Danny</w:t>
+            </w:r>
+          </w:p>
+        </w:tc>
+        <w:tc>
+          <w:tcPr>
+            <w:tcW w:w="3962" w:type="dxa"/>
+          </w:tcPr>
+          <w:p>
+            <w:r>
+              <w:t>Het maken van de planning</w:t>
             </w:r>
           </w:p>
         </w:tc>
@@ -2219,7 +2475,7 @@
       <w:tr>
         <w:tc>
           <w:tcPr>
-            <w:tcW w:w="4750" w:type="dxa"/>
+            <w:tcW w:w="3097" w:type="dxa"/>
           </w:tcPr>
           <w:p>
             <w:pPr>
@@ -2245,7 +2501,7 @@
         </w:tc>
         <w:tc>
           <w:tcPr>
-            <w:tcW w:w="4750" w:type="dxa"/>
+            <w:tcW w:w="2405" w:type="dxa"/>
           </w:tcPr>
           <w:p>
             <w:pPr>
@@ -2258,6 +2514,16 @@
                 <w:lang w:val="en-US"/>
               </w:rPr>
               <w:t>Menno</w:t>
+            </w:r>
+          </w:p>
+        </w:tc>
+        <w:tc>
+          <w:tcPr>
+            <w:tcW w:w="3962" w:type="dxa"/>
+          </w:tcPr>
+          <w:p>
+            <w:r>
+              <w:t>Het maken van het Plan van aanpak</w:t>
             </w:r>
           </w:p>
         </w:tc>
@@ -2265,7 +2531,7 @@
       <w:tr>
         <w:tc>
           <w:tcPr>
-            <w:tcW w:w="4750" w:type="dxa"/>
+            <w:tcW w:w="3097" w:type="dxa"/>
           </w:tcPr>
           <w:p>
             <w:pPr>
@@ -2283,7 +2549,7 @@
         </w:tc>
         <w:tc>
           <w:tcPr>
-            <w:tcW w:w="4750" w:type="dxa"/>
+            <w:tcW w:w="2405" w:type="dxa"/>
           </w:tcPr>
           <w:p>
             <w:pPr>
@@ -2297,13 +2563,25 @@
               </w:rPr>
               <w:t>Sven</w:t>
             </w:r>
+          </w:p>
+        </w:tc>
+        <w:tc>
+          <w:tcPr>
+            <w:tcW w:w="3962" w:type="dxa"/>
+          </w:tcPr>
+          <w:p>
+            <w:pPr>
+              <w:rPr>
+                <w:lang w:val="en-US"/>
+              </w:rPr>
+            </w:pPr>
           </w:p>
         </w:tc>
       </w:tr>
       <w:tr>
         <w:tc>
           <w:tcPr>
-            <w:tcW w:w="4750" w:type="dxa"/>
+            <w:tcW w:w="3097" w:type="dxa"/>
           </w:tcPr>
           <w:p>
             <w:pPr>
@@ -2321,7 +2599,7 @@
         </w:tc>
         <w:tc>
           <w:tcPr>
-            <w:tcW w:w="4750" w:type="dxa"/>
+            <w:tcW w:w="2405" w:type="dxa"/>
           </w:tcPr>
           <w:p>
             <w:pPr>
@@ -2334,6 +2612,16 @@
                 <w:lang w:val="en-US"/>
               </w:rPr>
               <w:t>Sven</w:t>
+            </w:r>
+          </w:p>
+        </w:tc>
+        <w:tc>
+          <w:tcPr>
+            <w:tcW w:w="3962" w:type="dxa"/>
+          </w:tcPr>
+          <w:p>
+            <w:r>
+              <w:t>Het maken van het storyboard</w:t>
             </w:r>
           </w:p>
         </w:tc>
@@ -2341,7 +2629,7 @@
       <w:tr>
         <w:tc>
           <w:tcPr>
-            <w:tcW w:w="4750" w:type="dxa"/>
+            <w:tcW w:w="3097" w:type="dxa"/>
           </w:tcPr>
           <w:p>
             <w:pPr>
@@ -2361,7 +2649,7 @@
         </w:tc>
         <w:tc>
           <w:tcPr>
-            <w:tcW w:w="4750" w:type="dxa"/>
+            <w:tcW w:w="2405" w:type="dxa"/>
           </w:tcPr>
           <w:p>
             <w:pPr>
@@ -2374,6 +2662,24 @@
                 <w:lang w:val="en-US"/>
               </w:rPr>
               <w:t>Danny</w:t>
+            </w:r>
+          </w:p>
+        </w:tc>
+        <w:tc>
+          <w:tcPr>
+            <w:tcW w:w="3962" w:type="dxa"/>
+          </w:tcPr>
+          <w:p>
+            <w:r>
+              <w:t xml:space="preserve">Het inrichten en behouden van </w:t>
+            </w:r>
+            <w:proofErr w:type="gramStart"/>
+            <w:r>
+              <w:t>het</w:t>
+            </w:r>
+            <w:proofErr w:type="gramEnd"/>
+            <w:r>
+              <w:t xml:space="preserve"> structuur in de database</w:t>
             </w:r>
           </w:p>
         </w:tc>
@@ -2381,7 +2687,7 @@
       <w:tr>
         <w:tc>
           <w:tcPr>
-            <w:tcW w:w="4750" w:type="dxa"/>
+            <w:tcW w:w="3097" w:type="dxa"/>
           </w:tcPr>
           <w:p>
             <w:r>
@@ -2391,11 +2697,26 @@
         </w:tc>
         <w:tc>
           <w:tcPr>
-            <w:tcW w:w="4750" w:type="dxa"/>
+            <w:tcW w:w="2405" w:type="dxa"/>
           </w:tcPr>
           <w:p>
             <w:r>
               <w:t>Danny</w:t>
+            </w:r>
+          </w:p>
+        </w:tc>
+        <w:tc>
+          <w:tcPr>
+            <w:tcW w:w="3962" w:type="dxa"/>
+          </w:tcPr>
+          <w:p>
+            <w:proofErr w:type="spellStart"/>
+            <w:r>
+              <w:t>Wekenlijks</w:t>
+            </w:r>
+            <w:proofErr w:type="spellEnd"/>
+            <w:r>
+              <w:t xml:space="preserve"> de planning evalueren</w:t>
             </w:r>
           </w:p>
         </w:tc>
@@ -2403,7 +2724,7 @@
       <w:tr>
         <w:tc>
           <w:tcPr>
-            <w:tcW w:w="4750" w:type="dxa"/>
+            <w:tcW w:w="3097" w:type="dxa"/>
           </w:tcPr>
           <w:p>
             <w:proofErr w:type="spellStart"/>
@@ -2418,11 +2739,37 @@
         </w:tc>
         <w:tc>
           <w:tcPr>
-            <w:tcW w:w="4750" w:type="dxa"/>
+            <w:tcW w:w="2405" w:type="dxa"/>
           </w:tcPr>
           <w:p>
             <w:r>
               <w:t>Menno</w:t>
+            </w:r>
+          </w:p>
+        </w:tc>
+        <w:tc>
+          <w:tcPr>
+            <w:tcW w:w="3962" w:type="dxa"/>
+          </w:tcPr>
+          <w:p>
+            <w:r>
+              <w:t xml:space="preserve">Het opstellen van een </w:t>
+            </w:r>
+            <w:proofErr w:type="spellStart"/>
+            <w:r>
+              <w:t>testplan</w:t>
+            </w:r>
+            <w:proofErr w:type="spellEnd"/>
+            <w:r>
+              <w:t xml:space="preserve"> om de applicatie te </w:t>
+            </w:r>
+            <w:proofErr w:type="spellStart"/>
+            <w:r>
+              <w:t>testsen</w:t>
+            </w:r>
+            <w:proofErr w:type="spellEnd"/>
+            <w:r>
+              <w:t>.</w:t>
             </w:r>
           </w:p>
         </w:tc>
@@ -2430,7 +2777,7 @@
       <w:tr>
         <w:tc>
           <w:tcPr>
-            <w:tcW w:w="4750" w:type="dxa"/>
+            <w:tcW w:w="3097" w:type="dxa"/>
           </w:tcPr>
           <w:p>
             <w:r>
@@ -2440,7 +2787,7 @@
         </w:tc>
         <w:tc>
           <w:tcPr>
-            <w:tcW w:w="4750" w:type="dxa"/>
+            <w:tcW w:w="2405" w:type="dxa"/>
           </w:tcPr>
           <w:p>
             <w:proofErr w:type="spellStart"/>
@@ -2456,13 +2803,23 @@
               <w:t>Sietse</w:t>
             </w:r>
             <w:proofErr w:type="spellEnd"/>
+          </w:p>
+        </w:tc>
+        <w:tc>
+          <w:tcPr>
+            <w:tcW w:w="3962" w:type="dxa"/>
+          </w:tcPr>
+          <w:p>
+            <w:r>
+              <w:t>Het testen van de applicatie</w:t>
+            </w:r>
           </w:p>
         </w:tc>
       </w:tr>
       <w:tr>
         <w:tc>
           <w:tcPr>
-            <w:tcW w:w="4750" w:type="dxa"/>
+            <w:tcW w:w="3097" w:type="dxa"/>
           </w:tcPr>
           <w:p>
             <w:r>
@@ -2472,11 +2829,21 @@
         </w:tc>
         <w:tc>
           <w:tcPr>
-            <w:tcW w:w="4750" w:type="dxa"/>
+            <w:tcW w:w="2405" w:type="dxa"/>
           </w:tcPr>
           <w:p>
             <w:r>
               <w:t>Danny</w:t>
+            </w:r>
+          </w:p>
+        </w:tc>
+        <w:tc>
+          <w:tcPr>
+            <w:tcW w:w="3962" w:type="dxa"/>
+          </w:tcPr>
+          <w:p>
+            <w:r>
+              <w:t>Het schrijven van tutorials</w:t>
             </w:r>
           </w:p>
         </w:tc>
@@ -2484,7 +2851,7 @@
       <w:tr>
         <w:tc>
           <w:tcPr>
-            <w:tcW w:w="4750" w:type="dxa"/>
+            <w:tcW w:w="3097" w:type="dxa"/>
           </w:tcPr>
           <w:p>
             <w:r>
@@ -2494,11 +2861,21 @@
         </w:tc>
         <w:tc>
           <w:tcPr>
-            <w:tcW w:w="4750" w:type="dxa"/>
+            <w:tcW w:w="2405" w:type="dxa"/>
           </w:tcPr>
           <w:p>
             <w:r>
               <w:t>Sven</w:t>
+            </w:r>
+          </w:p>
+        </w:tc>
+        <w:tc>
+          <w:tcPr>
+            <w:tcW w:w="3962" w:type="dxa"/>
+          </w:tcPr>
+          <w:p>
+            <w:r>
+              <w:t>Het maken van een video tutorial</w:t>
             </w:r>
           </w:p>
         </w:tc>
@@ -2506,7 +2883,7 @@
       <w:tr>
         <w:tc>
           <w:tcPr>
-            <w:tcW w:w="4750" w:type="dxa"/>
+            <w:tcW w:w="3097" w:type="dxa"/>
           </w:tcPr>
           <w:p>
             <w:r>
@@ -2516,11 +2893,21 @@
         </w:tc>
         <w:tc>
           <w:tcPr>
-            <w:tcW w:w="4750" w:type="dxa"/>
+            <w:tcW w:w="2405" w:type="dxa"/>
           </w:tcPr>
           <w:p>
             <w:r>
               <w:t>Menno</w:t>
+            </w:r>
+          </w:p>
+        </w:tc>
+        <w:tc>
+          <w:tcPr>
+            <w:tcW w:w="3962" w:type="dxa"/>
+          </w:tcPr>
+          <w:p>
+            <w:r>
+              <w:t>Leid het project</w:t>
             </w:r>
           </w:p>
         </w:tc>
@@ -2528,31 +2915,41 @@
       <w:tr>
         <w:tc>
           <w:tcPr>
-            <w:tcW w:w="4750" w:type="dxa"/>
-          </w:tcPr>
-          <w:p>
-            <w:proofErr w:type="spellStart"/>
-            <w:r>
-              <w:t>Scretaris</w:t>
-            </w:r>
-            <w:proofErr w:type="spellEnd"/>
-          </w:p>
-        </w:tc>
-        <w:tc>
-          <w:tcPr>
-            <w:tcW w:w="4750" w:type="dxa"/>
+            <w:tcW w:w="3097" w:type="dxa"/>
+          </w:tcPr>
+          <w:p>
+            <w:r>
+              <w:t>S</w:t>
+            </w:r>
+            <w:r>
+              <w:t>e</w:t>
+            </w:r>
+            <w:r>
+              <w:t>cretaris</w:t>
+            </w:r>
+          </w:p>
+        </w:tc>
+        <w:tc>
+          <w:tcPr>
+            <w:tcW w:w="2405" w:type="dxa"/>
           </w:tcPr>
           <w:p>
             <w:r>
               <w:t>Danny</w:t>
             </w:r>
           </w:p>
+        </w:tc>
+        <w:tc>
+          <w:tcPr>
+            <w:tcW w:w="3962" w:type="dxa"/>
+          </w:tcPr>
+          <w:p/>
         </w:tc>
       </w:tr>
       <w:tr>
         <w:tc>
           <w:tcPr>
-            <w:tcW w:w="4750" w:type="dxa"/>
+            <w:tcW w:w="3097" w:type="dxa"/>
           </w:tcPr>
           <w:p>
             <w:r>
@@ -2562,11 +2959,21 @@
         </w:tc>
         <w:tc>
           <w:tcPr>
-            <w:tcW w:w="4750" w:type="dxa"/>
+            <w:tcW w:w="2405" w:type="dxa"/>
           </w:tcPr>
           <w:p>
             <w:r>
               <w:t>Sven</w:t>
+            </w:r>
+          </w:p>
+        </w:tc>
+        <w:tc>
+          <w:tcPr>
+            <w:tcW w:w="3962" w:type="dxa"/>
+          </w:tcPr>
+          <w:p>
+            <w:r>
+              <w:t>Het presenteren van de applicatie</w:t>
             </w:r>
           </w:p>
         </w:tc>
@@ -2574,7 +2981,7 @@
       <w:tr>
         <w:tc>
           <w:tcPr>
-            <w:tcW w:w="4750" w:type="dxa"/>
+            <w:tcW w:w="3097" w:type="dxa"/>
           </w:tcPr>
           <w:p>
             <w:r>
@@ -2584,11 +2991,21 @@
         </w:tc>
         <w:tc>
           <w:tcPr>
-            <w:tcW w:w="4750" w:type="dxa"/>
+            <w:tcW w:w="2405" w:type="dxa"/>
           </w:tcPr>
           <w:p>
             <w:r>
               <w:t>Danny</w:t>
+            </w:r>
+          </w:p>
+        </w:tc>
+        <w:tc>
+          <w:tcPr>
+            <w:tcW w:w="3962" w:type="dxa"/>
+          </w:tcPr>
+          <w:p>
+            <w:r>
+              <w:t>Het archiveren van documenten</w:t>
             </w:r>
           </w:p>
         </w:tc>
@@ -2612,12 +3029,12 @@
       <w:pPr>
         <w:pStyle w:val="Kop1"/>
       </w:pPr>
-      <w:bookmarkStart w:id="9" w:name="_Toc379883439"/>
+      <w:bookmarkStart w:id="11" w:name="_Toc380484258"/>
       <w:r>
         <w:lastRenderedPageBreak/>
         <w:t>Planning</w:t>
       </w:r>
-      <w:bookmarkEnd w:id="9"/>
+      <w:bookmarkEnd w:id="11"/>
     </w:p>
     <w:p>
       <w:pPr>
@@ -2654,12 +3071,12 @@
       <w:pPr>
         <w:pStyle w:val="Kop1"/>
       </w:pPr>
-      <w:bookmarkStart w:id="10" w:name="_Toc379883440"/>
+      <w:bookmarkStart w:id="12" w:name="_Toc380484259"/>
       <w:r>
         <w:lastRenderedPageBreak/>
         <w:t>Risico’s</w:t>
       </w:r>
-      <w:bookmarkEnd w:id="10"/>
+      <w:bookmarkEnd w:id="12"/>
     </w:p>
     <w:p>
       <w:pPr>
@@ -2832,8 +3249,6 @@
         </w:numPr>
         <w:spacing w:after="0"/>
       </w:pPr>
-      <w:bookmarkStart w:id="11" w:name="_GoBack"/>
-      <w:bookmarkEnd w:id="11"/>
       <w:r>
         <w:t>Afleiding van buiten af</w:t>
       </w:r>
@@ -5832,7 +6247,7 @@
   <a:extraClrSchemeLst/>
   <a:extLst>
     <a:ext uri="{05A4C25C-085E-4340-85A3-A5531E510DB2}">
-      <thm15:themeFamily xmlns:thm15="http://schemas.microsoft.com/office/thememl/2012/main" xmlns="" name="Facet" id="{C0C680CD-088A-49FC-A102-D699147F32B2}" vid="{CFBC31BA-B70F-4F30-BCAA-4F3011E16C4D}"/>
+      <thm15:themeFamily xmlns="" xmlns:thm15="http://schemas.microsoft.com/office/thememl/2012/main" name="Facet" id="{C0C680CD-088A-49FC-A102-D699147F32B2}" vid="{CFBC31BA-B70F-4F30-BCAA-4F3011E16C4D}"/>
     </a:ext>
   </a:extLst>
 </a:theme>
@@ -5860,7 +6275,7 @@
 </file>
 
 <file path=customXml/itemProps2.xml><?xml version="1.0" encoding="utf-8"?>
-<ds:datastoreItem xmlns:ds="http://schemas.openxmlformats.org/officeDocument/2006/customXml" ds:itemID="{D61355B4-BB79-4531-82E7-6F92EBA05FB8}">
+<ds:datastoreItem xmlns:ds="http://schemas.openxmlformats.org/officeDocument/2006/customXml" ds:itemID="{D8178AE3-970B-4B53-A382-E8551E713CE5}">
   <ds:schemaRefs>
     <ds:schemaRef ds:uri="http://schemas.openxmlformats.org/officeDocument/2006/bibliography"/>
   </ds:schemaRefs>

</xml_diff>

<commit_message>
Plan van aanpak notities geupdate.
</commit_message>
<xml_diff>
--- a/WordBestanden/Plan van Aanpak.docx
+++ b/WordBestanden/Plan van Aanpak.docx
@@ -1277,77 +1277,324 @@
       <w:bookmarkEnd w:id="5"/>
     </w:p>
     <w:p>
-      <w:pPr>
-        <w:spacing w:after="0"/>
-      </w:pPr>
-      <w:r>
-        <w:t>Informatie inwinnen bij ervaren mensen</w:t>
-      </w:r>
-    </w:p>
-    <w:p>
-      <w:pPr>
-        <w:spacing w:after="0"/>
-      </w:pPr>
-      <w:proofErr w:type="gramStart"/>
-      <w:r>
-        <w:t>voor</w:t>
-      </w:r>
-      <w:proofErr w:type="gramEnd"/>
-      <w:r>
-        <w:t xml:space="preserve"> activiteiten van ervaren mensen</w:t>
-      </w:r>
-    </w:p>
-    <w:p>
-      <w:pPr>
-        <w:spacing w:after="0"/>
-      </w:pPr>
-      <w:proofErr w:type="gramStart"/>
-      <w:r>
-        <w:t>activiteitenlijst</w:t>
-      </w:r>
-      <w:proofErr w:type="gramEnd"/>
-      <w:r>
-        <w:t xml:space="preserve"> van maken</w:t>
-      </w:r>
-    </w:p>
-    <w:p>
-      <w:pPr>
-        <w:spacing w:after="0"/>
-      </w:pPr>
-      <w:r>
-        <w:t>Voorbereiding: informatie, en bronnen vermelden</w:t>
-      </w:r>
-    </w:p>
-    <w:p>
-      <w:pPr>
-        <w:spacing w:after="0"/>
-      </w:pPr>
-      <w:r>
-        <w:t xml:space="preserve">Na vragen aan </w:t>
-      </w:r>
-      <w:proofErr w:type="spellStart"/>
-      <w:r>
-        <w:t>F</w:t>
-      </w:r>
-      <w:r>
-        <w:t>edde</w:t>
-      </w:r>
-      <w:proofErr w:type="spellEnd"/>
-    </w:p>
-    <w:p>
-      <w:pPr>
-        <w:rPr>
-          <w:rFonts w:asciiTheme="majorHAnsi" w:eastAsiaTheme="majorEastAsia" w:hAnsiTheme="majorHAnsi" w:cstheme="majorBidi"/>
-          <w:color w:val="90C226" w:themeColor="accent1"/>
-          <w:sz w:val="32"/>
-          <w:szCs w:val="32"/>
-        </w:rPr>
-      </w:pPr>
-      <w:r>
-        <w:br w:type="page"/>
-      </w:r>
+      <w:r>
+        <w:t>De activiteiten die je doet om producten te maken. B.v. tutorials. (wat je ervoor moet doen om dat product te realiseren)</w:t>
+      </w:r>
+    </w:p>
+    <w:tbl>
+      <w:tblPr>
+        <w:tblStyle w:val="Tabelraster"/>
+        <w:tblW w:w="0" w:type="auto"/>
+        <w:tblLook w:val="04A0" w:firstRow="1" w:lastRow="0" w:firstColumn="1" w:lastColumn="0" w:noHBand="0" w:noVBand="1"/>
+      </w:tblPr>
+      <w:tblGrid>
+        <w:gridCol w:w="4750"/>
+        <w:gridCol w:w="4750"/>
+      </w:tblGrid>
+      <w:tr>
+        <w:tc>
+          <w:tcPr>
+            <w:tcW w:w="4750" w:type="dxa"/>
+          </w:tcPr>
+          <w:p>
+            <w:r>
+              <w:t>Product:</w:t>
+            </w:r>
+          </w:p>
+        </w:tc>
+        <w:tc>
+          <w:tcPr>
+            <w:tcW w:w="4750" w:type="dxa"/>
+          </w:tcPr>
+          <w:p>
+            <w:r>
+              <w:t>Activiteiten:</w:t>
+            </w:r>
+          </w:p>
+        </w:tc>
+      </w:tr>
+      <w:tr>
+        <w:tc>
+          <w:tcPr>
+            <w:tcW w:w="4750" w:type="dxa"/>
+          </w:tcPr>
+          <w:p>
+            <w:r>
+              <w:t>Samenwerkingscontract</w:t>
+            </w:r>
+          </w:p>
+        </w:tc>
+        <w:tc>
+          <w:tcPr>
+            <w:tcW w:w="4750" w:type="dxa"/>
+          </w:tcPr>
+          <w:p>
+            <w:r>
+              <w:t xml:space="preserve">Het opstellen van een contract waarin de regels staan waaraan wij ons moeten houden gedurende </w:t>
+            </w:r>
+            <w:proofErr w:type="gramStart"/>
+            <w:r>
+              <w:t>de</w:t>
+            </w:r>
+            <w:proofErr w:type="gramEnd"/>
+            <w:r>
+              <w:t xml:space="preserve"> project periode</w:t>
+            </w:r>
+          </w:p>
+        </w:tc>
+      </w:tr>
+      <w:tr>
+        <w:tc>
+          <w:tcPr>
+            <w:tcW w:w="4750" w:type="dxa"/>
+          </w:tcPr>
+          <w:p>
+            <w:r>
+              <w:t>Bereikbaarheidslijst</w:t>
+            </w:r>
+          </w:p>
+        </w:tc>
+        <w:tc>
+          <w:tcPr>
+            <w:tcW w:w="4750" w:type="dxa"/>
+          </w:tcPr>
+          <w:p>
+            <w:r>
+              <w:t>Het opstellen van een lijst van onze contact gegevens</w:t>
+            </w:r>
+          </w:p>
+        </w:tc>
+      </w:tr>
+      <w:tr>
+        <w:tc>
+          <w:tcPr>
+            <w:tcW w:w="4750" w:type="dxa"/>
+          </w:tcPr>
+          <w:p>
+            <w:r>
+              <w:t>Taakverdeling</w:t>
+            </w:r>
+          </w:p>
+        </w:tc>
+        <w:tc>
+          <w:tcPr>
+            <w:tcW w:w="4750" w:type="dxa"/>
+          </w:tcPr>
+          <w:p>
+            <w:r>
+              <w:t>Het verdelen van de taken</w:t>
+            </w:r>
+          </w:p>
+        </w:tc>
+      </w:tr>
+      <w:tr>
+        <w:tc>
+          <w:tcPr>
+            <w:tcW w:w="4750" w:type="dxa"/>
+          </w:tcPr>
+          <w:p>
+            <w:r>
+              <w:t>Plan van aanpak</w:t>
+            </w:r>
+          </w:p>
+        </w:tc>
+        <w:tc>
+          <w:tcPr>
+            <w:tcW w:w="4750" w:type="dxa"/>
+          </w:tcPr>
+          <w:p/>
+        </w:tc>
+      </w:tr>
+      <w:tr>
+        <w:tc>
+          <w:tcPr>
+            <w:tcW w:w="4750" w:type="dxa"/>
+          </w:tcPr>
+          <w:p>
+            <w:proofErr w:type="spellStart"/>
+            <w:r>
+              <w:t>Wireframe</w:t>
+            </w:r>
+            <w:proofErr w:type="spellEnd"/>
+          </w:p>
+        </w:tc>
+        <w:tc>
+          <w:tcPr>
+            <w:tcW w:w="4750" w:type="dxa"/>
+          </w:tcPr>
+          <w:p>
+            <w:r>
+              <w:t xml:space="preserve">Het maken van een basis </w:t>
+            </w:r>
+            <w:proofErr w:type="spellStart"/>
+            <w:r>
+              <w:t>layout</w:t>
+            </w:r>
+            <w:proofErr w:type="spellEnd"/>
+            <w:r>
+              <w:t xml:space="preserve"> van de </w:t>
+            </w:r>
+            <w:proofErr w:type="spellStart"/>
+            <w:r>
+              <w:t>webappllicatie</w:t>
+            </w:r>
+            <w:proofErr w:type="spellEnd"/>
+          </w:p>
+        </w:tc>
+      </w:tr>
+      <w:tr>
+        <w:tc>
+          <w:tcPr>
+            <w:tcW w:w="4750" w:type="dxa"/>
+          </w:tcPr>
+          <w:p>
+            <w:r>
+              <w:t>Storyboard</w:t>
+            </w:r>
+          </w:p>
+        </w:tc>
+        <w:tc>
+          <w:tcPr>
+            <w:tcW w:w="4750" w:type="dxa"/>
+          </w:tcPr>
+          <w:p>
+            <w:r>
+              <w:t>Het opstellen van het Storyboard</w:t>
+            </w:r>
+          </w:p>
+        </w:tc>
+      </w:tr>
+      <w:tr>
+        <w:tc>
+          <w:tcPr>
+            <w:tcW w:w="4750" w:type="dxa"/>
+          </w:tcPr>
+          <w:p>
+            <w:r>
+              <w:t>Datamodel database</w:t>
+            </w:r>
+          </w:p>
+        </w:tc>
+        <w:tc>
+          <w:tcPr>
+            <w:tcW w:w="4750" w:type="dxa"/>
+          </w:tcPr>
+          <w:p>
+            <w:r>
+              <w:t xml:space="preserve">Bedenken welk soort structuur er moet zijn in de database, wat betreft de </w:t>
+            </w:r>
+            <w:proofErr w:type="spellStart"/>
+            <w:r>
+              <w:t>tables</w:t>
+            </w:r>
+            <w:proofErr w:type="spellEnd"/>
+            <w:r>
+              <w:t xml:space="preserve"> en </w:t>
+            </w:r>
+            <w:proofErr w:type="spellStart"/>
+            <w:r>
+              <w:t>row</w:t>
+            </w:r>
+            <w:proofErr w:type="spellEnd"/>
+            <w:r>
+              <w:t xml:space="preserve"> </w:t>
+            </w:r>
+            <w:proofErr w:type="gramStart"/>
+            <w:r>
+              <w:t>namen</w:t>
+            </w:r>
+            <w:proofErr w:type="gramEnd"/>
+            <w:r>
+              <w:t xml:space="preserve"> etc. en dit realiseren in de database</w:t>
+            </w:r>
+          </w:p>
+        </w:tc>
+      </w:tr>
+      <w:tr>
+        <w:tc>
+          <w:tcPr>
+            <w:tcW w:w="4750" w:type="dxa"/>
+          </w:tcPr>
+          <w:p>
+            <w:proofErr w:type="spellStart"/>
+            <w:r>
+              <w:t>Testplan</w:t>
+            </w:r>
+            <w:proofErr w:type="spellEnd"/>
+            <w:r>
+              <w:t xml:space="preserve"> applicatie</w:t>
+            </w:r>
+          </w:p>
+        </w:tc>
+        <w:tc>
+          <w:tcPr>
+            <w:tcW w:w="4750" w:type="dxa"/>
+          </w:tcPr>
+          <w:p>
+            <w:r>
+              <w:t xml:space="preserve">Het opstellen van een </w:t>
+            </w:r>
+            <w:proofErr w:type="spellStart"/>
+            <w:r>
+              <w:t>testplan</w:t>
+            </w:r>
+            <w:proofErr w:type="spellEnd"/>
+            <w:r>
+              <w:t>, houd hierbij rekening met wat er fout zou kunnen gaan, gebruiksvriendelijkheid, en overzichtelijkheid</w:t>
+            </w:r>
+          </w:p>
+        </w:tc>
+      </w:tr>
+      <w:tr>
+        <w:tc>
+          <w:tcPr>
+            <w:tcW w:w="4750" w:type="dxa"/>
+          </w:tcPr>
+          <w:p>
+            <w:r>
+              <w:t>Zelfgemaakte tutorials</w:t>
+            </w:r>
+          </w:p>
+        </w:tc>
+        <w:tc>
+          <w:tcPr>
+            <w:tcW w:w="4750" w:type="dxa"/>
+          </w:tcPr>
+          <w:p>
+            <w:r>
+              <w:t xml:space="preserve">Het zelf opstellen van een geschreven tutorial, binnen </w:t>
+            </w:r>
+            <w:proofErr w:type="gramStart"/>
+            <w:r>
+              <w:t>de</w:t>
+            </w:r>
+            <w:proofErr w:type="gramEnd"/>
+            <w:r>
+              <w:t xml:space="preserve"> project grenzen. Die te maken hebben met media </w:t>
+            </w:r>
+            <w:proofErr w:type="spellStart"/>
+            <w:r>
+              <w:t>development</w:t>
+            </w:r>
+            <w:proofErr w:type="spellEnd"/>
+            <w:r>
+              <w:t>.</w:t>
+            </w:r>
+            <w:r>
+              <w:t xml:space="preserve"> Denk hierbij aan wat je al kent, wat je erover kan vinden op internet en geef visuele uitleg m.b.v. o.a. afbeeldingen</w:t>
+            </w:r>
+          </w:p>
+        </w:tc>
+      </w:tr>
+    </w:tbl>
+    <w:p>
       <w:bookmarkStart w:id="6" w:name="_GoBack"/>
       <w:bookmarkEnd w:id="6"/>
+    </w:p>
+    <w:p>
+      <w:r>
+        <w:br w:type="page"/>
+      </w:r>
     </w:p>
     <w:p>
       <w:pPr>
@@ -6240,7 +6487,7 @@
   <a:extraClrSchemeLst/>
   <a:extLst>
     <a:ext uri="{05A4C25C-085E-4340-85A3-A5531E510DB2}">
-      <thm15:themeFamily xmlns="" xmlns:thm15="http://schemas.microsoft.com/office/thememl/2012/main" name="Facet" id="{C0C680CD-088A-49FC-A102-D699147F32B2}" vid="{CFBC31BA-B70F-4F30-BCAA-4F3011E16C4D}"/>
+      <thm15:themeFamily xmlns:thm15="http://schemas.microsoft.com/office/thememl/2012/main" xmlns="" name="Facet" id="{C0C680CD-088A-49FC-A102-D699147F32B2}" vid="{CFBC31BA-B70F-4F30-BCAA-4F3011E16C4D}"/>
     </a:ext>
   </a:extLst>
 </a:theme>
@@ -6268,7 +6515,7 @@
 </file>
 
 <file path=customXml/itemProps2.xml><?xml version="1.0" encoding="utf-8"?>
-<ds:datastoreItem xmlns:ds="http://schemas.openxmlformats.org/officeDocument/2006/customXml" ds:itemID="{30269E4A-25E3-4F8C-B23A-66696A37A2B7}">
+<ds:datastoreItem xmlns:ds="http://schemas.openxmlformats.org/officeDocument/2006/customXml" ds:itemID="{4DDC3F0A-E62A-4C7F-861A-27AFDE069B08}">
   <ds:schemaRefs>
     <ds:schemaRef ds:uri="http://schemas.openxmlformats.org/officeDocument/2006/bibliography"/>
   </ds:schemaRefs>

</xml_diff>